<commit_message>
Protection from any not corresponding values in protocol comands (ProductListWorker.parseData).
</commit_message>
<xml_diff>
--- a/doc/Протокол управления индикатором клиента v2.2.docx
+++ b/doc/Протокол управления индикатором клиента v2.2.docx
@@ -140,7 +140,7 @@
           <w:szCs w:val="20"/>
           <w:lang w:eastAsia="ru-RU"/>
         </w:rPr>
-        <w:t>2</w:t>
+        <w:t>3</w:t>
       </w:r>
       <w:r>
         <w:rPr>
@@ -151,7 +151,7 @@
           <w:szCs w:val="20"/>
           <w:lang w:eastAsia="ru-RU"/>
         </w:rPr>
-        <w:t>(0</w:t>
+        <w:t>(</w:t>
       </w:r>
       <w:r>
         <w:rPr>
@@ -162,7 +162,7 @@
           <w:szCs w:val="20"/>
           <w:lang w:eastAsia="ru-RU"/>
         </w:rPr>
-        <w:t>3</w:t>
+        <w:t>27</w:t>
       </w:r>
       <w:r>
         <w:rPr>
@@ -1971,13 +1971,7 @@
         <w:rPr>
           <w:b/>
         </w:rPr>
-        <w:t>П</w:t>
-      </w:r>
-      <w:r>
-        <w:rPr>
-          <w:b/>
-        </w:rPr>
-        <w:t>ример</w:t>
+        <w:t>Пример</w:t>
       </w:r>
       <w:r>
         <w:rPr>
@@ -2012,12 +2006,6 @@
         <w:gridCol w:w="5812"/>
       </w:tblGrid>
       <w:tr>
-        <w:tblPrEx>
-          <w:tblCellMar>
-            <w:top w:w="0" w:type="dxa"/>
-            <w:bottom w:w="0" w:type="dxa"/>
-          </w:tblCellMar>
-        </w:tblPrEx>
         <w:trPr>
           <w:trHeight w:val="20"/>
         </w:trPr>
@@ -2085,12 +2073,6 @@
         </w:tc>
       </w:tr>
       <w:tr>
-        <w:tblPrEx>
-          <w:tblCellMar>
-            <w:top w:w="0" w:type="dxa"/>
-            <w:bottom w:w="0" w:type="dxa"/>
-          </w:tblCellMar>
-        </w:tblPrEx>
         <w:trPr>
           <w:trHeight w:val="20"/>
         </w:trPr>
@@ -2815,12 +2797,6 @@
         </w:tc>
       </w:tr>
       <w:tr>
-        <w:tblPrEx>
-          <w:tblCellMar>
-            <w:top w:w="0" w:type="dxa"/>
-            <w:bottom w:w="0" w:type="dxa"/>
-          </w:tblCellMar>
-        </w:tblPrEx>
         <w:trPr>
           <w:trHeight w:val="20"/>
         </w:trPr>
@@ -3158,12 +3134,6 @@
         </w:tc>
       </w:tr>
       <w:tr>
-        <w:tblPrEx>
-          <w:tblCellMar>
-            <w:top w:w="0" w:type="dxa"/>
-            <w:bottom w:w="0" w:type="dxa"/>
-          </w:tblCellMar>
-        </w:tblPrEx>
         <w:trPr>
           <w:trHeight w:val="20"/>
         </w:trPr>
@@ -3400,12 +3370,6 @@
         </w:tc>
       </w:tr>
       <w:tr>
-        <w:tblPrEx>
-          <w:tblCellMar>
-            <w:top w:w="0" w:type="dxa"/>
-            <w:bottom w:w="0" w:type="dxa"/>
-          </w:tblCellMar>
-        </w:tblPrEx>
         <w:trPr>
           <w:trHeight w:val="20"/>
         </w:trPr>
@@ -3630,12 +3594,6 @@
         </w:tc>
       </w:tr>
       <w:tr>
-        <w:tblPrEx>
-          <w:tblCellMar>
-            <w:top w:w="0" w:type="dxa"/>
-            <w:bottom w:w="0" w:type="dxa"/>
-          </w:tblCellMar>
-        </w:tblPrEx>
         <w:trPr>
           <w:trHeight w:val="20"/>
         </w:trPr>
@@ -4184,19 +4142,7 @@
           <w:szCs w:val="20"/>
           <w:lang w:eastAsia="ru-RU"/>
         </w:rPr>
-        <w:t>&gt;</w:t>
-      </w:r>
-      <w:r>
-        <w:rPr>
-          <w:rFonts w:ascii="Courier New" w:eastAsia="Times New Roman" w:hAnsi="Courier New" w:cs="Courier New"/>
-          <w:b/>
-          <w:i/>
-          <w:iCs/>
-          <w:sz w:val="20"/>
-          <w:szCs w:val="20"/>
-          <w:lang w:eastAsia="ru-RU"/>
-        </w:rPr>
-        <w:t xml:space="preserve"> </w:t>
+        <w:t xml:space="preserve">&gt; </w:t>
       </w:r>
       <w:r>
         <w:rPr>
@@ -4393,17 +4339,7 @@
           <w:sz w:val="20"/>
           <w:szCs w:val="20"/>
         </w:rPr>
-        <w:t>Пример:</w:t>
-      </w:r>
-      <w:r>
-        <w:rPr>
-          <w:rFonts w:ascii="Courier New" w:hAnsi="Courier New" w:cs="Courier New"/>
-          <w:b/>
-          <w:i/>
-          <w:sz w:val="20"/>
-          <w:szCs w:val="20"/>
-        </w:rPr>
-        <w:t xml:space="preserve"> </w:t>
+        <w:t xml:space="preserve">Пример: </w:t>
       </w:r>
       <w:proofErr w:type="spellStart"/>
       <w:r>
@@ -4733,8 +4669,6 @@
           <w:rStyle w:val="a6"/>
         </w:rPr>
       </w:pPr>
-      <w:bookmarkStart w:id="0" w:name="_GoBack"/>
-      <w:bookmarkEnd w:id="0"/>
       <w:r>
         <w:rPr>
           <w:rStyle w:val="a6"/>
@@ -5151,6 +5085,14 @@
                 <w:i w:val="0"/>
                 <w:sz w:val="20"/>
               </w:rPr>
+              <w:t xml:space="preserve">до </w:t>
+            </w:r>
+            <w:r>
+              <w:rPr>
+                <w:rStyle w:val="a4"/>
+                <w:i w:val="0"/>
+                <w:sz w:val="20"/>
+              </w:rPr>
               <w:t>2</w:t>
             </w:r>
             <w:r>
@@ -5184,7 +5126,7 @@
                 <w:i w:val="0"/>
                 <w:sz w:val="20"/>
               </w:rPr>
-              <w:t>а</w:t>
+              <w:t>ов</w:t>
             </w:r>
             <w:r>
               <w:rPr>
@@ -5208,7 +5150,25 @@
                 <w:i w:val="0"/>
                 <w:sz w:val="20"/>
               </w:rPr>
-              <w:t>индекс строки 0-99</w:t>
+              <w:t>инде</w:t>
+            </w:r>
+            <w:proofErr w:type="gramStart"/>
+            <w:r>
+              <w:rPr>
+                <w:rStyle w:val="a4"/>
+                <w:i w:val="0"/>
+                <w:sz w:val="20"/>
+              </w:rPr>
+              <w:t>кс стр</w:t>
+            </w:r>
+            <w:proofErr w:type="gramEnd"/>
+            <w:r>
+              <w:rPr>
+                <w:rStyle w:val="a4"/>
+                <w:i w:val="0"/>
+                <w:sz w:val="20"/>
+              </w:rPr>
+              <w:t>оки 0-99</w:t>
             </w:r>
             <w:r>
               <w:rPr>
@@ -5245,6 +5205,14 @@
                 <w:i w:val="0"/>
                 <w:sz w:val="20"/>
               </w:rPr>
+              <w:t xml:space="preserve">до </w:t>
+            </w:r>
+            <w:r>
+              <w:rPr>
+                <w:rStyle w:val="a4"/>
+                <w:i w:val="0"/>
+                <w:sz w:val="20"/>
+              </w:rPr>
               <w:t xml:space="preserve">8 </w:t>
             </w:r>
             <w:r>
@@ -5377,6 +5345,8 @@
                 <w:sz w:val="20"/>
               </w:rPr>
             </w:pPr>
+            <w:bookmarkStart w:id="0" w:name="_GoBack"/>
+            <w:bookmarkEnd w:id="0"/>
             <w:r>
               <w:rPr>
                 <w:rStyle w:val="a4"/>
@@ -5544,6 +5514,14 @@
                 <w:i w:val="0"/>
                 <w:sz w:val="20"/>
               </w:rPr>
+              <w:t xml:space="preserve">до </w:t>
+            </w:r>
+            <w:r>
+              <w:rPr>
+                <w:rStyle w:val="a4"/>
+                <w:i w:val="0"/>
+                <w:sz w:val="20"/>
+              </w:rPr>
               <w:t>9</w:t>
             </w:r>
             <w:r>
@@ -5639,6 +5617,14 @@
                 <w:i w:val="0"/>
                 <w:sz w:val="20"/>
               </w:rPr>
+              <w:t xml:space="preserve">до </w:t>
+            </w:r>
+            <w:r>
+              <w:rPr>
+                <w:rStyle w:val="a4"/>
+                <w:i w:val="0"/>
+                <w:sz w:val="20"/>
+              </w:rPr>
               <w:t>9</w:t>
             </w:r>
             <w:r>
@@ -5718,6 +5704,14 @@
                 <w:lang w:eastAsia="ru-RU"/>
               </w:rPr>
             </w:pPr>
+            <w:r>
+              <w:rPr>
+                <w:rStyle w:val="a4"/>
+                <w:i w:val="0"/>
+                <w:sz w:val="20"/>
+              </w:rPr>
+              <w:t xml:space="preserve">до </w:t>
+            </w:r>
             <w:r>
               <w:rPr>
                 <w:rStyle w:val="a4"/>
@@ -5843,15 +5837,24 @@
                 <w:sz w:val="20"/>
                 <w:lang w:val="en-US"/>
               </w:rPr>
-              <w:t>15</w:t>
-            </w:r>
-            <w:r>
-              <w:rPr>
-                <w:rStyle w:val="a4"/>
-                <w:i w:val="0"/>
-                <w:sz w:val="20"/>
-              </w:rPr>
-              <w:t xml:space="preserve">0 </w:t>
+              <w:t>1</w:t>
+            </w:r>
+            <w:r>
+              <w:rPr>
+                <w:rStyle w:val="a4"/>
+                <w:i w:val="0"/>
+                <w:sz w:val="20"/>
+                <w:lang w:val="en-US"/>
+              </w:rPr>
+              <w:t>45</w:t>
+            </w:r>
+            <w:r>
+              <w:rPr>
+                <w:rStyle w:val="a4"/>
+                <w:i w:val="0"/>
+                <w:sz w:val="20"/>
+              </w:rPr>
+              <w:t xml:space="preserve"> </w:t>
             </w:r>
             <w:r>
               <w:rPr>
@@ -6104,6 +6107,14 @@
                 <w:i w:val="0"/>
                 <w:sz w:val="20"/>
               </w:rPr>
+              <w:t xml:space="preserve">до </w:t>
+            </w:r>
+            <w:r>
+              <w:rPr>
+                <w:rStyle w:val="a4"/>
+                <w:i w:val="0"/>
+                <w:sz w:val="20"/>
+              </w:rPr>
               <w:t>2</w:t>
             </w:r>
             <w:r>
@@ -6137,14 +6148,13 @@
                 <w:i w:val="0"/>
                 <w:sz w:val="20"/>
               </w:rPr>
-              <w:t>а</w:t>
-            </w:r>
-            <w:r>
-              <w:rPr>
-                <w:rStyle w:val="a4"/>
-                <w:i w:val="0"/>
-                <w:sz w:val="20"/>
-                <w:lang w:val="en-US"/>
+              <w:t>ов</w:t>
+            </w:r>
+            <w:r>
+              <w:rPr>
+                <w:rStyle w:val="a4"/>
+                <w:i w:val="0"/>
+                <w:sz w:val="20"/>
               </w:rPr>
               <w:t>,</w:t>
             </w:r>
@@ -6162,7 +6172,25 @@
                 <w:i w:val="0"/>
                 <w:sz w:val="20"/>
               </w:rPr>
-              <w:t xml:space="preserve">индекс строки 0-99  </w:t>
+              <w:t>инде</w:t>
+            </w:r>
+            <w:proofErr w:type="gramStart"/>
+            <w:r>
+              <w:rPr>
+                <w:rStyle w:val="a4"/>
+                <w:i w:val="0"/>
+                <w:sz w:val="20"/>
+              </w:rPr>
+              <w:t>кс стр</w:t>
+            </w:r>
+            <w:proofErr w:type="gramEnd"/>
+            <w:r>
+              <w:rPr>
+                <w:rStyle w:val="a4"/>
+                <w:i w:val="0"/>
+                <w:sz w:val="20"/>
+              </w:rPr>
+              <w:t xml:space="preserve">оки 0-99  </w:t>
             </w:r>
           </w:p>
           <w:p>
@@ -6191,6 +6219,14 @@
                 <w:i w:val="0"/>
                 <w:sz w:val="20"/>
               </w:rPr>
+              <w:t xml:space="preserve">до </w:t>
+            </w:r>
+            <w:r>
+              <w:rPr>
+                <w:rStyle w:val="a4"/>
+                <w:i w:val="0"/>
+                <w:sz w:val="20"/>
+              </w:rPr>
               <w:t xml:space="preserve">8 </w:t>
             </w:r>
             <w:r>
@@ -6454,6 +6490,14 @@
                 <w:i w:val="0"/>
                 <w:sz w:val="20"/>
               </w:rPr>
+              <w:t xml:space="preserve">до </w:t>
+            </w:r>
+            <w:r>
+              <w:rPr>
+                <w:rStyle w:val="a4"/>
+                <w:i w:val="0"/>
+                <w:sz w:val="20"/>
+              </w:rPr>
               <w:t>9</w:t>
             </w:r>
             <w:r>
@@ -6557,6 +6601,14 @@
                 <w:i w:val="0"/>
                 <w:sz w:val="20"/>
               </w:rPr>
+              <w:t xml:space="preserve">до </w:t>
+            </w:r>
+            <w:r>
+              <w:rPr>
+                <w:rStyle w:val="a4"/>
+                <w:i w:val="0"/>
+                <w:sz w:val="20"/>
+              </w:rPr>
               <w:t>9</w:t>
             </w:r>
             <w:r>
@@ -6650,6 +6702,14 @@
                 <w:i w:val="0"/>
                 <w:sz w:val="20"/>
               </w:rPr>
+              <w:t xml:space="preserve">до </w:t>
+            </w:r>
+            <w:r>
+              <w:rPr>
+                <w:rStyle w:val="a4"/>
+                <w:i w:val="0"/>
+                <w:sz w:val="20"/>
+              </w:rPr>
               <w:t>9</w:t>
             </w:r>
             <w:r>
@@ -6749,15 +6809,24 @@
                 <w:sz w:val="20"/>
                 <w:lang w:val="en-US"/>
               </w:rPr>
-              <w:t>15</w:t>
-            </w:r>
-            <w:r>
-              <w:rPr>
-                <w:rStyle w:val="a4"/>
-                <w:i w:val="0"/>
-                <w:sz w:val="20"/>
-              </w:rPr>
-              <w:t xml:space="preserve">0 </w:t>
+              <w:t>1</w:t>
+            </w:r>
+            <w:r>
+              <w:rPr>
+                <w:rStyle w:val="a4"/>
+                <w:i w:val="0"/>
+                <w:sz w:val="20"/>
+                <w:lang w:val="en-US"/>
+              </w:rPr>
+              <w:t>45</w:t>
+            </w:r>
+            <w:r>
+              <w:rPr>
+                <w:rStyle w:val="a4"/>
+                <w:i w:val="0"/>
+                <w:sz w:val="20"/>
+              </w:rPr>
+              <w:t xml:space="preserve"> </w:t>
             </w:r>
             <w:r>
               <w:rPr>
@@ -7004,7 +7073,14 @@
             <w:r>
               <w:rPr>
                 <w:rStyle w:val="a4"/>
-                <w:b/>
+                <w:i w:val="0"/>
+                <w:sz w:val="20"/>
+              </w:rPr>
+              <w:t xml:space="preserve">до </w:t>
+            </w:r>
+            <w:r>
+              <w:rPr>
+                <w:rStyle w:val="a4"/>
                 <w:i w:val="0"/>
                 <w:sz w:val="20"/>
               </w:rPr>
@@ -7041,7 +7117,15 @@
                 <w:i w:val="0"/>
                 <w:sz w:val="20"/>
               </w:rPr>
-              <w:t>а.</w:t>
+              <w:t>ов</w:t>
+            </w:r>
+            <w:r>
+              <w:rPr>
+                <w:rStyle w:val="a4"/>
+                <w:i w:val="0"/>
+                <w:sz w:val="20"/>
+              </w:rPr>
+              <w:t>.</w:t>
             </w:r>
             <w:r>
               <w:rPr>
@@ -7241,7 +7325,7 @@
                 <w:color w:val="auto"/>
                 <w:sz w:val="20"/>
               </w:rPr>
-              <w:t>Параметры для данной команды отсутствуют</w:t>
+              <w:t>Параметры отсутствуют</w:t>
             </w:r>
             <w:r>
               <w:rPr>
@@ -7484,6 +7568,7 @@
                 <w:tab w:val="left" w:pos="13740"/>
                 <w:tab w:val="left" w:pos="14656"/>
               </w:tabs>
+              <w:spacing w:after="0" w:line="240" w:lineRule="auto"/>
               <w:rPr>
                 <w:rStyle w:val="a4"/>
                 <w:lang w:val="en-US"/>
@@ -7533,6 +7618,7 @@
                 <w:rFonts w:eastAsia="Times New Roman" w:cstheme="minorHAnsi"/>
                 <w:bCs/>
                 <w:i/>
+                <w:color w:val="7F7F7F" w:themeColor="text1" w:themeTint="80"/>
                 <w:sz w:val="20"/>
                 <w:szCs w:val="20"/>
                 <w:lang w:eastAsia="ru-RU"/>
@@ -7543,6 +7629,7 @@
                 <w:rFonts w:eastAsia="Times New Roman" w:cstheme="minorHAnsi"/>
                 <w:bCs/>
                 <w:i/>
+                <w:color w:val="7F7F7F" w:themeColor="text1" w:themeTint="80"/>
                 <w:sz w:val="20"/>
                 <w:szCs w:val="20"/>
                 <w:lang w:eastAsia="ru-RU"/>
@@ -7555,6 +7642,7 @@
                 <w:rFonts w:eastAsia="Times New Roman" w:cstheme="minorHAnsi"/>
                 <w:bCs/>
                 <w:i/>
+                <w:color w:val="7F7F7F" w:themeColor="text1" w:themeTint="80"/>
                 <w:sz w:val="20"/>
                 <w:szCs w:val="20"/>
                 <w:lang w:eastAsia="ru-RU"/>
@@ -7567,6 +7655,7 @@
                 <w:rFonts w:eastAsia="Times New Roman" w:cstheme="minorHAnsi"/>
                 <w:bCs/>
                 <w:i/>
+                <w:color w:val="7F7F7F" w:themeColor="text1" w:themeTint="80"/>
                 <w:sz w:val="20"/>
                 <w:szCs w:val="20"/>
                 <w:lang w:eastAsia="ru-RU"/>
@@ -7578,6 +7667,7 @@
                 <w:rFonts w:eastAsia="Times New Roman" w:cstheme="minorHAnsi"/>
                 <w:bCs/>
                 <w:i/>
+                <w:color w:val="7F7F7F" w:themeColor="text1" w:themeTint="80"/>
                 <w:sz w:val="20"/>
                 <w:szCs w:val="20"/>
                 <w:lang w:val="en-US" w:eastAsia="ru-RU"/>
@@ -7610,12 +7700,12 @@
                 <w:tab w:val="left" w:pos="13740"/>
                 <w:tab w:val="left" w:pos="14656"/>
               </w:tabs>
-              <w:spacing w:after="0" w:line="240" w:lineRule="auto"/>
+              <w:spacing w:line="240" w:lineRule="auto"/>
               <w:rPr>
                 <w:rFonts w:ascii="Courier New" w:eastAsia="Times New Roman" w:hAnsi="Courier New" w:cs="Courier New"/>
                 <w:b/>
                 <w:bCs/>
-                <w:color w:val="000080"/>
+                <w:color w:val="7F7F7F" w:themeColor="text1" w:themeTint="80"/>
                 <w:sz w:val="20"/>
                 <w:szCs w:val="20"/>
                 <w:lang w:eastAsia="ru-RU"/>
@@ -7626,6 +7716,7 @@
                 <w:rFonts w:eastAsia="Times New Roman" w:cstheme="minorHAnsi"/>
                 <w:bCs/>
                 <w:i/>
+                <w:color w:val="7F7F7F" w:themeColor="text1" w:themeTint="80"/>
                 <w:sz w:val="20"/>
                 <w:szCs w:val="20"/>
                 <w:lang w:eastAsia="ru-RU"/>
@@ -7637,6 +7728,7 @@
                 <w:rFonts w:eastAsia="Times New Roman" w:cstheme="minorHAnsi"/>
                 <w:bCs/>
                 <w:i/>
+                <w:color w:val="7F7F7F" w:themeColor="text1" w:themeTint="80"/>
                 <w:sz w:val="20"/>
                 <w:szCs w:val="20"/>
                 <w:lang w:val="en-US" w:eastAsia="ru-RU"/>
@@ -7648,6 +7740,7 @@
                 <w:rFonts w:eastAsia="Times New Roman" w:cstheme="minorHAnsi"/>
                 <w:bCs/>
                 <w:i/>
+                <w:color w:val="7F7F7F" w:themeColor="text1" w:themeTint="80"/>
                 <w:sz w:val="20"/>
                 <w:szCs w:val="20"/>
                 <w:lang w:eastAsia="ru-RU"/>
@@ -7694,7 +7787,7 @@
                 <w:color w:val="auto"/>
                 <w:sz w:val="20"/>
               </w:rPr>
-              <w:t>Параметры для данной команды отсутствуют</w:t>
+              <w:t>Параметры отсутствуют</w:t>
             </w:r>
             <w:r>
               <w:rPr>
@@ -7821,7 +7914,6 @@
                 <w:color w:val="000000"/>
                 <w:sz w:val="20"/>
                 <w:szCs w:val="20"/>
-                <w:lang w:val="en-US"/>
               </w:rPr>
             </w:pPr>
             <w:r>
@@ -7843,7 +7935,6 @@
                 <w:color w:val="808080"/>
                 <w:sz w:val="20"/>
                 <w:szCs w:val="20"/>
-                <w:lang w:val="en-US"/>
               </w:rPr>
               <w:t>“</w:t>
             </w:r>
@@ -7866,9 +7957,63 @@
                 <w:color w:val="808080"/>
                 <w:sz w:val="20"/>
                 <w:szCs w:val="20"/>
-                <w:lang w:val="en-US"/>
               </w:rPr>
               <w:t>”</w:t>
+            </w:r>
+            <w:r>
+              <w:rPr>
+                <w:rFonts w:ascii="Fira Code" w:eastAsia="Times New Roman" w:hAnsi="Fira Code" w:cs="Courier New"/>
+                <w:i/>
+                <w:iCs/>
+                <w:color w:val="808080"/>
+                <w:sz w:val="20"/>
+                <w:szCs w:val="20"/>
+              </w:rPr>
+              <w:t xml:space="preserve"> (или </w:t>
+            </w:r>
+            <w:r>
+              <w:rPr>
+                <w:rFonts w:ascii="Fira Code" w:eastAsia="Times New Roman" w:hAnsi="Fira Code" w:cs="Courier New"/>
+                <w:i/>
+                <w:iCs/>
+                <w:color w:val="808080"/>
+                <w:sz w:val="20"/>
+                <w:szCs w:val="20"/>
+              </w:rPr>
+              <w:t>“</w:t>
+            </w:r>
+            <w:r>
+              <w:rPr>
+                <w:rFonts w:ascii="Fira Code" w:eastAsia="Times New Roman" w:hAnsi="Fira Code" w:cs="Courier New"/>
+                <w:i/>
+                <w:iCs/>
+                <w:color w:val="808080"/>
+                <w:sz w:val="20"/>
+                <w:szCs w:val="20"/>
+              </w:rPr>
+              <w:t>Сдача</w:t>
+            </w:r>
+            <w:r>
+              <w:rPr>
+                <w:rFonts w:ascii="Fira Code" w:eastAsia="Times New Roman" w:hAnsi="Fira Code" w:cs="Courier New"/>
+                <w:i/>
+                <w:iCs/>
+                <w:color w:val="808080"/>
+                <w:sz w:val="20"/>
+                <w:szCs w:val="20"/>
+              </w:rPr>
+              <w:t>”</w:t>
+            </w:r>
+            <w:r>
+              <w:rPr>
+                <w:rFonts w:ascii="Fira Code" w:eastAsia="Times New Roman" w:hAnsi="Fira Code" w:cs="Courier New"/>
+                <w:i/>
+                <w:iCs/>
+                <w:color w:val="808080"/>
+                <w:sz w:val="20"/>
+                <w:szCs w:val="20"/>
+              </w:rPr>
+              <w:t>)</w:t>
             </w:r>
           </w:p>
           <w:p>
@@ -7926,6 +8071,7 @@
                 <w:tab w:val="left" w:pos="13740"/>
                 <w:tab w:val="left" w:pos="14656"/>
               </w:tabs>
+              <w:spacing w:after="0" w:line="240" w:lineRule="auto"/>
               <w:rPr>
                 <w:rStyle w:val="a4"/>
                 <w:lang w:val="en-US"/>
@@ -7970,15 +8116,19 @@
                 <w:tab w:val="left" w:pos="13740"/>
                 <w:tab w:val="left" w:pos="14656"/>
               </w:tabs>
-              <w:spacing w:after="0" w:line="240" w:lineRule="auto"/>
-              <w:rPr>
-                <w:rStyle w:val="a4"/>
+              <w:spacing w:line="240" w:lineRule="auto"/>
+              <w:rPr>
+                <w:rStyle w:val="a4"/>
+                <w:sz w:val="20"/>
+                <w:szCs w:val="20"/>
                 <w:lang w:val="en-US"/>
               </w:rPr>
             </w:pPr>
             <w:r>
               <w:rPr>
                 <w:rStyle w:val="a4"/>
+                <w:sz w:val="20"/>
+                <w:szCs w:val="20"/>
               </w:rPr>
               <w:t>После полного расчета</w:t>
             </w:r>
@@ -8003,6 +8153,7 @@
                 <w:tab w:val="left" w:pos="13740"/>
                 <w:tab w:val="left" w:pos="14656"/>
               </w:tabs>
+              <w:spacing w:after="0" w:line="240" w:lineRule="auto"/>
               <w:rPr>
                 <w:rFonts w:ascii="Courier New" w:eastAsia="Times New Roman" w:hAnsi="Courier New" w:cs="Courier New"/>
                 <w:b/>
@@ -8010,7 +8161,7 @@
                 <w:color w:val="000080"/>
                 <w:sz w:val="20"/>
                 <w:szCs w:val="20"/>
-                <w:lang w:eastAsia="ru-RU"/>
+                <w:lang w:val="en-US" w:eastAsia="ru-RU"/>
               </w:rPr>
             </w:pPr>
             <w:r>
@@ -8021,7 +8172,7 @@
                 <w:color w:val="auto"/>
                 <w:sz w:val="20"/>
               </w:rPr>
-              <w:t>Параметры для данной команды отсутствуют</w:t>
+              <w:t>Параметры отсутствуют</w:t>
             </w:r>
             <w:r>
               <w:rPr>
@@ -8221,11 +8372,12 @@
           <w:p>
             <w:pPr>
               <w:pStyle w:val="a3"/>
+              <w:spacing w:after="240"/>
               <w:rPr>
                 <w:rFonts w:eastAsia="Times New Roman" w:cstheme="minorHAnsi"/>
                 <w:bCs/>
                 <w:i/>
-                <w:color w:val="000080"/>
+                <w:color w:val="7F7F7F" w:themeColor="text1" w:themeTint="80"/>
                 <w:sz w:val="20"/>
                 <w:szCs w:val="20"/>
                 <w:lang w:eastAsia="ru-RU"/>
@@ -8236,40 +8388,19 @@
                 <w:rFonts w:eastAsia="Times New Roman" w:cstheme="minorHAnsi"/>
                 <w:bCs/>
                 <w:i/>
+                <w:color w:val="7F7F7F" w:themeColor="text1" w:themeTint="80"/>
                 <w:sz w:val="18"/>
                 <w:szCs w:val="20"/>
                 <w:lang w:eastAsia="ru-RU"/>
               </w:rPr>
-              <w:t>При добавлении/изменении/удалении позиций товаров, индикатор автоматически производит по</w:t>
+              <w:t>При добавлении/изменении/удалении позиций товаров, индикатор автоматически производит подсчет итоговой суммы. Для переопределения суммы используется данная команда.</w:t>
             </w:r>
             <w:r>
               <w:rPr>
                 <w:rFonts w:eastAsia="Times New Roman" w:cstheme="minorHAnsi"/>
                 <w:bCs/>
                 <w:i/>
-                <w:sz w:val="18"/>
-                <w:szCs w:val="20"/>
-                <w:lang w:eastAsia="ru-RU"/>
-              </w:rPr>
-              <w:t>д</w:t>
-            </w:r>
-            <w:r>
-              <w:rPr>
-                <w:rFonts w:eastAsia="Times New Roman" w:cstheme="minorHAnsi"/>
-                <w:bCs/>
-                <w:i/>
-                <w:sz w:val="18"/>
-                <w:szCs w:val="20"/>
-                <w:lang w:eastAsia="ru-RU"/>
-              </w:rPr>
-              <w:t>счет итоговой суммы. Для переопределения суммы используется данная команда.</w:t>
-            </w:r>
-            <w:r>
-              <w:rPr>
-                <w:rFonts w:eastAsia="Times New Roman" w:cstheme="minorHAnsi"/>
-                <w:bCs/>
-                <w:i/>
-                <w:color w:val="000080"/>
+                <w:color w:val="7F7F7F" w:themeColor="text1" w:themeTint="80"/>
                 <w:sz w:val="20"/>
                 <w:szCs w:val="20"/>
                 <w:lang w:eastAsia="ru-RU"/>
@@ -8297,6 +8428,7 @@
                 <w:tab w:val="left" w:pos="13740"/>
                 <w:tab w:val="left" w:pos="14656"/>
               </w:tabs>
+              <w:spacing w:after="0"/>
               <w:rPr>
                 <w:rFonts w:eastAsia="Times New Roman" w:cstheme="minorHAnsi"/>
                 <w:b/>
@@ -8411,11 +8543,17 @@
           <w:iCs/>
           <w:sz w:val="20"/>
           <w:szCs w:val="20"/>
-          <w:lang w:val="en-US" w:eastAsia="ru-RU"/>
+          <w:lang w:eastAsia="ru-RU"/>
         </w:rPr>
       </w:pPr>
     </w:p>
-    <w:p/>
+    <w:p>
+      <w:pPr>
+        <w:rPr>
+          <w:lang w:val="en-US"/>
+        </w:rPr>
+      </w:pPr>
+    </w:p>
     <w:sectPr>
       <w:pgSz w:w="11906" w:h="16838"/>
       <w:pgMar w:top="720" w:right="720" w:bottom="720" w:left="720" w:header="708" w:footer="708" w:gutter="0"/>
@@ -8431,8 +8569,8 @@
   <w:abstractNum w:abstractNumId="0">
     <w:nsid w:val="4B791CBE"/>
     <w:multiLevelType w:val="hybridMultilevel"/>
-    <w:tmpl w:val="A7D65CA6"/>
-    <w:lvl w:ilvl="0" w:tplc="20000001">
+    <w:tmpl w:val="306E76E2"/>
+    <w:lvl w:ilvl="0" w:tplc="205814EE">
       <w:start w:val="1"/>
       <w:numFmt w:val="bullet"/>
       <w:lvlText w:val=""/>
@@ -8442,6 +8580,7 @@
       </w:pPr>
       <w:rPr>
         <w:rFonts w:ascii="Symbol" w:hAnsi="Symbol" w:hint="default"/>
+        <w:color w:val="002060"/>
       </w:rPr>
     </w:lvl>
     <w:lvl w:ilvl="1" w:tplc="20000003" w:tentative="1">
@@ -8657,8 +8796,8 @@
   <w:abstractNum w:abstractNumId="2">
     <w:nsid w:val="6DA35BBD"/>
     <w:multiLevelType w:val="hybridMultilevel"/>
-    <w:tmpl w:val="5716535E"/>
-    <w:lvl w:ilvl="0" w:tplc="20000001">
+    <w:tmpl w:val="FC502950"/>
+    <w:lvl w:ilvl="0" w:tplc="3262437A">
       <w:start w:val="1"/>
       <w:numFmt w:val="bullet"/>
       <w:lvlText w:val=""/>
@@ -8668,6 +8807,9 @@
       </w:pPr>
       <w:rPr>
         <w:rFonts w:ascii="Symbol" w:hAnsi="Symbol" w:hint="default"/>
+        <w:color w:val="002060"/>
+        <w:sz w:val="20"/>
+        <w:szCs w:val="20"/>
       </w:rPr>
     </w:lvl>
     <w:lvl w:ilvl="1" w:tplc="20000003" w:tentative="1">
@@ -9700,7 +9842,7 @@
   <a:extraClrSchemeLst/>
   <a:extLst>
     <a:ext uri="{05A4C25C-085E-4340-85A3-A5531E510DB2}">
-      <thm15:themeFamily xmlns:thm15="http://schemas.microsoft.com/office/thememl/2012/main" xmlns="" name="Office Theme" id="{62F939B6-93AF-4DB8-9C6B-D6C7DFDC589F}" vid="{4A3C46E8-61CC-4603-A589-7422A47A8E4A}"/>
+      <thm15:themeFamily xmlns="" xmlns:thm15="http://schemas.microsoft.com/office/thememl/2012/main" name="Office Theme" id="{62F939B6-93AF-4DB8-9C6B-D6C7DFDC589F}" vid="{4A3C46E8-61CC-4603-A589-7422A47A8E4A}"/>
     </a:ext>
   </a:extLst>
 </a:theme>

</xml_diff>